<commit_message>
updating the documentation with interim report and assets
</commit_message>
<xml_diff>
--- a/Documents/Log Book/AGA_log-book.docx
+++ b/Documents/Log Book/AGA_log-book.docx
@@ -1475,6 +1475,31 @@
       </w:r>
       <w:bookmarkEnd w:id="3"/>
     </w:p>
+    <w:p>
+      <w:r>
+        <w:t xml:space="preserve">Spent time researching ADHD in depth, going through various articles to understand what the disorder involves, the different types, and the general challenges people with ADHD face. I looked at the three main types—Inattentive, Hyperactive-Impulsive, and Combined—and noted down the key points and common issues in areas like focus, </w:t>
+      </w:r>
+      <w:r>
+        <w:lastRenderedPageBreak/>
+        <w:t>organisation, emotions, and social life. I also listed the important details and general challenges to narrow down the core problems people with ADHD deal with day-to-day. Reviewed current solutions too, like medication, therapy, lifestyle changes, and tools like reminder apps.</w:t>
+      </w:r>
+    </w:p>
+    <w:p>
+      <w:r>
+        <w:t xml:space="preserve">More here at </w:t>
+      </w:r>
+      <w:hyperlink r:id="rId11" w:history="1">
+        <w:r>
+          <w:rPr>
+            <w:rStyle w:val="Hyperlink"/>
+          </w:rPr>
+          <w:t>https://github.com/vedez/aga_documentation/tree/main/Project%20Planning/research_rough-draft</w:t>
+        </w:r>
+      </w:hyperlink>
+      <w:r>
+        <w:t>.</w:t>
+      </w:r>
+    </w:p>
     <w:p/>
     <w:p>
       <w:pPr>
@@ -1482,12 +1507,46 @@
       </w:pPr>
       <w:bookmarkStart w:id="4" w:name="_Toc179749008"/>
       <w:r>
-        <w:lastRenderedPageBreak/>
         <w:t>Week 06</w:t>
       </w:r>
       <w:bookmarkEnd w:id="4"/>
     </w:p>
-    <w:p/>
+    <w:p>
+      <w:r>
+        <w:t xml:space="preserve">Met with my supervisor to introduce the project and discuss expectations. In the meeting, we went over what’s needed from both sides, and I received feedback on what to prepare for in the coming months and by the end of the year. </w:t>
+      </w:r>
+    </w:p>
+    <w:p>
+      <w:r>
+        <w:t xml:space="preserve">Additionally, I updated my GitHub repository and adjusted the project milestones timeline due to personal reasons, cutting down some time to stay on track with </w:t>
+      </w:r>
+      <w:r>
+        <w:t>project plan</w:t>
+      </w:r>
+      <w:r>
+        <w:t xml:space="preserve">. I also conducted some initial research on development tools and technologies needed for the project. You can find </w:t>
+      </w:r>
+      <w:r>
+        <w:t>the rough</w:t>
+      </w:r>
+      <w:r>
+        <w:t xml:space="preserve"> details in</w:t>
+      </w:r>
+      <w:r>
+        <w:t xml:space="preserve"> </w:t>
+      </w:r>
+      <w:hyperlink r:id="rId12" w:history="1">
+        <w:r>
+          <w:rPr>
+            <w:rStyle w:val="Hyperlink"/>
+          </w:rPr>
+          <w:t>https://github.com/vedez/aga_documentation/tree/main/Project%20Planning/research_rough-draft</w:t>
+        </w:r>
+      </w:hyperlink>
+      <w:r>
+        <w:t>.</w:t>
+      </w:r>
+    </w:p>
     <w:p>
       <w:pPr>
         <w:pStyle w:val="Heading1"/>
@@ -1498,7 +1557,11 @@
       </w:r>
       <w:bookmarkEnd w:id="5"/>
     </w:p>
-    <w:p/>
+    <w:p>
+      <w:r>
+        <w:t>Started working on the Interim Report, editing it to match my style and filling in the necessary information. Began developing the content, specifically adding a section on project management. In this section, I detailed the project plan, including the milestone roadmap, development methodology, and task distribution methods. I also outlined strategies for supervisor and team engagement, along with risk management practices to keep the project on track.</w:t>
+      </w:r>
+    </w:p>
     <w:p>
       <w:pPr>
         <w:pStyle w:val="Heading1"/>
@@ -1507,26 +1570,57 @@
       <w:r>
         <w:t>Week 08</w:t>
       </w:r>
+      <w:bookmarkStart w:id="7" w:name="_Toc179749011"/>
       <w:bookmarkEnd w:id="6"/>
     </w:p>
-    <w:p/>
+    <w:p>
+      <w:r>
+        <w:t xml:space="preserve">Sent in the sign-off proposal to my supervisor and uploaded it to Brightspace. Completed the project management section of my Interim Report and began feasibility research for the project. I also caught up on my logbooks, updated them, and submitted these to Brightspace. </w:t>
+      </w:r>
+    </w:p>
+    <w:p>
+      <w:pPr>
+        <w:rPr>
+          <w:rFonts w:asciiTheme="majorHAnsi" w:eastAsiaTheme="majorEastAsia" w:hAnsiTheme="majorHAnsi" w:cstheme="majorBidi"/>
+          <w:color w:val="0F4761" w:themeColor="accent1" w:themeShade="BF"/>
+          <w:sz w:val="40"/>
+          <w:szCs w:val="40"/>
+        </w:rPr>
+      </w:pPr>
+      <w:r>
+        <w:t>Additionally, I worked on the Literature Review for my Interim Report, covering an introduction to the chapter, an analysis of alternative existing solutions, research into relevant technologies such as programming languages and operating systems, domain-</w:t>
+      </w:r>
+      <w:r>
+        <w:lastRenderedPageBreak/>
+        <w:t>specific studies, a review of similar final-year projects, and a conclusion summarising the findings.</w:t>
+      </w:r>
+    </w:p>
     <w:p>
       <w:pPr>
         <w:pStyle w:val="Heading1"/>
-        <w:rPr>
-          <w:rFonts w:asciiTheme="minorHAnsi" w:eastAsiaTheme="minorEastAsia" w:hAnsiTheme="minorHAnsi" w:cstheme="minorBidi"/>
-          <w:color w:val="auto"/>
-          <w:sz w:val="24"/>
-          <w:szCs w:val="24"/>
-        </w:rPr>
       </w:pPr>
-      <w:bookmarkStart w:id="7" w:name="_Toc179749011"/>
       <w:r>
         <w:t>Week 09</w:t>
       </w:r>
       <w:bookmarkEnd w:id="7"/>
     </w:p>
-    <w:p/>
+    <w:p>
+      <w:r>
+        <w:t xml:space="preserve">I set up a meeting with my supervisor to gather feedback on the Interim Report, discuss my progress, and determine what I can demo and present during the interim interview. This week, I began working on the design phase for the project. This includes creating a system architecture, </w:t>
+      </w:r>
+      <w:r>
+        <w:t>diagrams</w:t>
+      </w:r>
+      <w:r>
+        <w:t>, GUI</w:t>
+      </w:r>
+      <w:r>
+        <w:t xml:space="preserve"> and sitemap</w:t>
+      </w:r>
+      <w:r>
+        <w:t xml:space="preserve"> layouts, and other essential design elements. I plan to complete the design and begin implementation in Week 10, ensuring all aspects align with the project’s goals and methodology.</w:t>
+      </w:r>
+    </w:p>
     <w:p>
       <w:pPr>
         <w:pStyle w:val="Heading1"/>
@@ -2466,7 +2560,6 @@
   <w:style w:type="character" w:default="1" w:styleId="DefaultParagraphFont">
     <w:name w:val="Default Paragraph Font"/>
     <w:uiPriority w:val="1"/>
-    <w:semiHidden/>
     <w:unhideWhenUsed/>
   </w:style>
   <w:style w:type="table" w:default="1" w:styleId="TableNormal">

</xml_diff>